<commit_message>
update HDI (import export options)
</commit_message>
<xml_diff>
--- a/Resources/textbox.docx
+++ b/Resources/textbox.docx
@@ -17,81 +17,11 @@
         <w:rPr>
           <w:b/>
           <w:bCs/>
+          <w:color w:val="ED7D31" w:themeColor="accent2"/>
+          <w:sz w:val="36"/>
+          <w:szCs w:val="36"/>
           <w:lang w:val="en-US"/>
         </w:rPr>
-      </w:pPr>
-      <w:r>
-        <w:rPr>
-          <w:b/>
-          <w:bCs/>
-          <w:lang w:val="en-US"/>
-        </w:rPr>
-        <w:t>(Th</w:t>
-      </w:r>
-      <w:r>
-        <w:rPr>
-          <w:b/>
-          <w:bCs/>
-          <w:lang w:val="en-US"/>
-        </w:rPr>
-        <w:t xml:space="preserve">e original .docx </w:t>
-      </w:r>
-      <w:r>
-        <w:rPr>
-          <w:b/>
-          <w:bCs/>
-          <w:lang w:val="en-US"/>
-        </w:rPr>
-        <w:t>document is located in</w:t>
-      </w:r>
-      <w:r>
-        <w:rPr>
-          <w:b/>
-          <w:bCs/>
-          <w:lang w:val="en-US"/>
-        </w:rPr>
-        <w:t>side</w:t>
-      </w:r>
-      <w:r>
-        <w:rPr>
-          <w:b/>
-          <w:bCs/>
-          <w:lang w:val="en-US"/>
-        </w:rPr>
-        <w:t xml:space="preserve"> the resources folder o</w:t>
-      </w:r>
-      <w:r>
-        <w:rPr>
-          <w:b/>
-          <w:bCs/>
-          <w:lang w:val="en-US"/>
-        </w:rPr>
-        <w:t>f</w:t>
-      </w:r>
-      <w:r>
-        <w:rPr>
-          <w:b/>
-          <w:bCs/>
-          <w:lang w:val="en-US"/>
-        </w:rPr>
-        <w:t xml:space="preserve"> the database)</w:t>
-      </w:r>
-    </w:p>
-    <w:p>
-      <w:pPr>
-        <w:pStyle w:val="NormalWeb"/>
-        <w:spacing w:before="0" w:beforeAutospacing="0" w:after="0" w:afterAutospacing="0"/>
-        <w:ind w:right="4490"/>
-        <w:rPr>
-          <w:lang w:val="en-US"/>
-        </w:rPr>
-      </w:pPr>
-    </w:p>
-    <w:p>
-      <w:pPr>
-        <w:pStyle w:val="NormalWeb"/>
-        <w:spacing w:before="0" w:beforeAutospacing="0" w:after="0" w:afterAutospacing="0"/>
-        <w:ind w:right="4490"/>
       </w:pPr>
       <w:r>
         <w:rPr>
@@ -100,16 +30,16 @@
         <mc:AlternateContent>
           <mc:Choice Requires="wps">
             <w:drawing>
-              <wp:anchor distT="0" distB="0" distL="114300" distR="114300" simplePos="0" relativeHeight="251659264" behindDoc="0" locked="0" layoutInCell="1" allowOverlap="1" wp14:anchorId="3DC35F48" wp14:editId="267D4B68">
+              <wp:anchor distT="0" distB="0" distL="114300" distR="114300" simplePos="0" relativeHeight="251659264" behindDoc="0" locked="0" layoutInCell="1" allowOverlap="1" wp14:anchorId="3DC35F48" wp14:editId="13834B19">
                 <wp:simplePos x="0" y="0"/>
                 <wp:positionH relativeFrom="page">
-                  <wp:posOffset>4554220</wp:posOffset>
+                  <wp:posOffset>4559300</wp:posOffset>
                 </wp:positionH>
                 <wp:positionV relativeFrom="paragraph">
-                  <wp:posOffset>-330200</wp:posOffset>
+                  <wp:posOffset>163195</wp:posOffset>
                 </wp:positionV>
-                <wp:extent cx="2520000" cy="2520000"/>
-                <wp:effectExtent l="0" t="0" r="7620" b="7620"/>
+                <wp:extent cx="2519680" cy="2044700"/>
+                <wp:effectExtent l="0" t="0" r="7620" b="12700"/>
                 <wp:wrapNone/>
                 <wp:docPr id="2" name="Text Box 2"/>
                 <wp:cNvGraphicFramePr/>
@@ -120,7 +50,7 @@
                       <wps:spPr>
                         <a:xfrm>
                           <a:off x="0" y="0"/>
-                          <a:ext cx="2520000" cy="2520000"/>
+                          <a:ext cx="2519680" cy="2044700"/>
                         </a:xfrm>
                         <a:prstGeom prst="rect">
                           <a:avLst/>
@@ -181,7 +111,7 @@
                 <v:stroke joinstyle="miter"/>
                 <v:path gradientshapeok="t" o:connecttype="rect"/>
               </v:shapetype>
-              <v:shape id="Text Box 2" o:spid="_x0000_s1026" type="#_x0000_t202" style="position:absolute;margin-left:358.6pt;margin-top:-26pt;width:198.45pt;height:198.45pt;z-index:251659264;visibility:visible;mso-wrap-style:square;mso-width-percent:0;mso-height-percent:0;mso-wrap-distance-left:9pt;mso-wrap-distance-top:0;mso-wrap-distance-right:9pt;mso-wrap-distance-bottom:0;mso-position-horizontal:absolute;mso-position-horizontal-relative:page;mso-position-vertical:absolute;mso-position-vertical-relative:text;mso-width-percent:0;mso-height-percent:0;mso-width-relative:margin;mso-height-relative:margin;v-text-anchor:top" o:gfxdata="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" fillcolor="white [3201]" strokeweight=".5pt">
+              <v:shape id="Text Box 2" o:spid="_x0000_s1026" type="#_x0000_t202" style="position:absolute;margin-left:359pt;margin-top:12.85pt;width:198.4pt;height:161pt;z-index:251659264;visibility:visible;mso-wrap-style:square;mso-width-percent:0;mso-height-percent:0;mso-wrap-distance-left:9pt;mso-wrap-distance-top:0;mso-wrap-distance-right:9pt;mso-wrap-distance-bottom:0;mso-position-horizontal:absolute;mso-position-horizontal-relative:page;mso-position-vertical:absolute;mso-position-vertical-relative:text;mso-width-percent:0;mso-height-percent:0;mso-width-relative:margin;mso-height-relative:margin;v-text-anchor:top" o:gfxdata="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" fillcolor="white [3201]" strokeweight=".5pt">
                 <v:textbox>
                   <w:txbxContent>
                     <w:p>
@@ -212,8 +142,70 @@
         </mc:AlternateContent>
       </w:r>
       <w:r>
-        <w:t>Proin accumsan nisl eget ligula auctor, ac mollis lectus bibendum. Etiam auctor nec mi eu imperdiet. Suspendisse blandit magna eget placerat consequat. Morbi dignissim sodales volutpat. Fusce sodales, justo tempus volutpat ornare, orci velit laoreet odio, porta semper augue nisl eu leo. Donec ornare vitae tortor sed egestas. Vivamus eleifend magna quam, at commodo ligula imperdiet et. Phasellus non mollis enim. In consequat arcu quis mi semper imperdiet. In nulla justo, blandit vel posuere vel, ornare in ex. Interdum et malesuada fames ac ante ipsum primis in faucibus. Cras posuere est vitae lectus luctus, non porttitor arcu rutrum.</w:t>
-      </w:r>
+        <w:rPr>
+          <w:b/>
+          <w:bCs/>
+          <w:color w:val="ED7D31" w:themeColor="accent2"/>
+          <w:sz w:val="36"/>
+          <w:szCs w:val="36"/>
+          <w:lang w:val="en-US"/>
+        </w:rPr>
+        <w:t xml:space="preserve">Note: </w:t>
+      </w:r>
+      <w:r>
+        <w:rPr>
+          <w:b/>
+          <w:bCs/>
+          <w:color w:val="ED7D31" w:themeColor="accent2"/>
+          <w:sz w:val="36"/>
+          <w:szCs w:val="36"/>
+          <w:lang w:val="en-US"/>
+        </w:rPr>
+        <w:t xml:space="preserve">The original .docx document is located inside the resources folder of the </w:t>
+      </w:r>
+      <w:r>
+        <w:rPr>
+          <w:b/>
+          <w:bCs/>
+          <w:color w:val="ED7D31" w:themeColor="accent2"/>
+          <w:sz w:val="36"/>
+          <w:szCs w:val="36"/>
+          <w:lang w:val="en-US"/>
+        </w:rPr>
+        <w:t xml:space="preserve">HDI </w:t>
+      </w:r>
+      <w:r>
+        <w:rPr>
+          <w:b/>
+          <w:bCs/>
+          <w:color w:val="ED7D31" w:themeColor="accent2"/>
+          <w:sz w:val="36"/>
+          <w:szCs w:val="36"/>
+          <w:lang w:val="en-US"/>
+        </w:rPr>
+        <w:t>database</w:t>
+      </w:r>
+      <w:r>
+        <w:rPr>
+          <w:b/>
+          <w:bCs/>
+          <w:color w:val="ED7D31" w:themeColor="accent2"/>
+          <w:sz w:val="36"/>
+          <w:szCs w:val="36"/>
+          <w:lang w:val="en-US"/>
+        </w:rPr>
+        <w:t>.</w:t>
+      </w:r>
+    </w:p>
+    <w:p>
+      <w:pPr>
+        <w:pStyle w:val="NormalWeb"/>
+        <w:spacing w:before="0" w:beforeAutospacing="0" w:after="0" w:afterAutospacing="0"/>
+        <w:ind w:right="4490"/>
+        <w:rPr>
+          <w:lang w:val="en-US"/>
+        </w:rPr>
+      </w:pPr>
     </w:p>
     <w:p>
       <w:pPr>
@@ -229,16 +221,16 @@
         <mc:AlternateContent>
           <mc:Choice Requires="wps">
             <w:drawing>
-              <wp:anchor distT="0" distB="0" distL="114300" distR="114300" simplePos="0" relativeHeight="251660288" behindDoc="0" locked="0" layoutInCell="1" allowOverlap="1" wp14:anchorId="4508D1CA" wp14:editId="6A0F7102">
+              <wp:anchor distT="0" distB="0" distL="114300" distR="114300" simplePos="0" relativeHeight="251660288" behindDoc="0" locked="0" layoutInCell="1" allowOverlap="1" wp14:anchorId="4508D1CA" wp14:editId="5948FED0">
                 <wp:simplePos x="0" y="0"/>
                 <wp:positionH relativeFrom="column">
-                  <wp:posOffset>3860800</wp:posOffset>
+                  <wp:posOffset>3644900</wp:posOffset>
                 </wp:positionH>
                 <wp:positionV relativeFrom="paragraph">
-                  <wp:posOffset>63500</wp:posOffset>
+                  <wp:posOffset>1235075</wp:posOffset>
                 </wp:positionV>
-                <wp:extent cx="2298700" cy="1701800"/>
-                <wp:effectExtent l="0" t="0" r="12700" b="12700"/>
+                <wp:extent cx="2519680" cy="1701800"/>
+                <wp:effectExtent l="0" t="0" r="7620" b="12700"/>
                 <wp:wrapNone/>
                 <wp:docPr id="3" name="Text Box 3"/>
                 <wp:cNvGraphicFramePr/>
@@ -249,7 +241,7 @@
                       <wps:spPr>
                         <a:xfrm>
                           <a:off x="0" y="0"/>
-                          <a:ext cx="2298700" cy="1701800"/>
+                          <a:ext cx="2519680" cy="1701800"/>
                         </a:xfrm>
                         <a:prstGeom prst="rect">
                           <a:avLst/>
@@ -306,7 +298,7 @@
           </mc:Choice>
           <mc:Fallback>
             <w:pict>
-              <v:shape w14:anchorId="4508D1CA" id="Text Box 3" o:spid="_x0000_s1027" type="#_x0000_t202" style="position:absolute;margin-left:304pt;margin-top:5pt;width:181pt;height:134pt;z-index:251660288;visibility:visible;mso-wrap-style:square;mso-width-percent:0;mso-height-percent:0;mso-wrap-distance-left:9pt;mso-wrap-distance-top:0;mso-wrap-distance-right:9pt;mso-wrap-distance-bottom:0;mso-position-horizontal:absolute;mso-position-horizontal-relative:text;mso-position-vertical:absolute;mso-position-vertical-relative:text;mso-width-percent:0;mso-height-percent:0;mso-width-relative:margin;mso-height-relative:margin;v-text-anchor:top" o:gfxdata="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" fillcolor="white [3201]" strokeweight=".5pt">
+              <v:shape w14:anchorId="4508D1CA" id="Text Box 3" o:spid="_x0000_s1027" type="#_x0000_t202" style="position:absolute;margin-left:287pt;margin-top:97.25pt;width:198.4pt;height:134pt;z-index:251660288;visibility:visible;mso-wrap-style:square;mso-width-percent:0;mso-height-percent:0;mso-wrap-distance-left:9pt;mso-wrap-distance-top:0;mso-wrap-distance-right:9pt;mso-wrap-distance-bottom:0;mso-position-horizontal:absolute;mso-position-horizontal-relative:text;mso-position-vertical:absolute;mso-position-vertical-relative:text;mso-width-percent:0;mso-height-percent:0;mso-width-relative:margin;mso-height-relative:margin;v-text-anchor:top" o:gfxdata="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" fillcolor="white [3201]" strokeweight=".5pt">
                 <v:textbox>
                   <w:txbxContent>
                     <w:p>
@@ -336,13 +328,7 @@
         </mc:AlternateContent>
       </w:r>
       <w:r>
-        <w:rPr>
-          <w:lang w:val="en-US"/>
-        </w:rPr>
-        <w:t>M</w:t>
-      </w:r>
-      <w:r>
-        <w:t>alesuada nec vitae dolor. In sit amet posuere risus, vitae commodo dolor. Suspendisse justo neque, interdum sit amet faucibus sit amet, pretium vitae turpis. Aenean molestie enim at vehicula tincidunt. Morbi vitae luctus tellus. In tempus, leo nec laoreet pellentesque, urna leo ullamcorper ex, eu ultricies massa nibh ut metus. Suspendisse aliquam cursus eros, aliquet pulvinar ex venenatis ac. Suspendisse eu lorem arcu. In hendrerit, mauris sollicitudin dictum interdum, risus diam luctus nunc, sit amet consectetur dolor justo ut nulla. Maecenas luctus elit in nisl posuere, lobortis blandit justo facilisis. Duis dictum semper mi, a posuere felis sagittis a. Vivamus sollicitudin erat at accumsan semper.</w:t>
+        <w:t>Proin accumsan nisl eget ligula auctor, ac mollis lectus bibendum. Etiam auctor nec mi eu imperdiet. Suspendisse blandit magna eget placerat consequat. Morbi dignissim sodales volutpat. Fusce sodales, justo tempus volutpat ornare, orci velit laoreet odio, porta semper augue nisl eu leo. Donec ornare vitae tortor sed egestas. Vivamus eleifend magna quam, at commodo ligula imperdiet et. Phasellus non mollis enim. In consequat arcu quis mi semper imperdiet. In nulla justo, blandit vel posuere vel, ornare in ex. Interdum et malesuada fames ac ante ipsum primis in faucibus. Cras posuere est vitae lectus luctus, non porttitor arcu rutrum.</w:t>
       </w:r>
     </w:p>
     <w:p>
@@ -352,7 +338,13 @@
         <w:ind w:right="4490"/>
       </w:pPr>
       <w:r>
-        <w:t>Praesent sed dolor non libero porta interdum. Curabitur non blandit magna, quis lacinia ex. Cras rutrum maximus lacus, nec iaculis lectus eleifend et. Mauris ac enim bibendum, imperdiet tellus vitae, sodales neque. Nullam tincidunt varius laoreet. Fusce dictum leo vitae sagittis placerat. Maecenas sed sem lorem. Pellentesque sit amet sapien convallis, fringilla ipsum rutrum, auctor nibh. Maecenas consequat maximus pharetra. Etiam venenatis laoreet enim ac malesuada. Phasellus ligula diam, vulputate nec malesuada consectetur, auctor nec tellus. Nullam tellus tortor, eleifend sit amet sem consequat, imperdiet ornare ex. Sed vel nibh et est luctus placerat.</w:t>
+        <w:rPr>
+          <w:lang w:val="en-US"/>
+        </w:rPr>
+        <w:t>M</w:t>
+      </w:r>
+      <w:r>
+        <w:t>alesuada nec vitae dolor. In sit amet posuere risus, vitae commodo dolor. Suspendisse justo neque, interdum sit amet faucibus sit amet, pretium vitae turpis. Aenean molestie enim at vehicula tincidunt. Morbi vitae luctus tellus. In tempus, leo nec laoreet pellentesque, urna leo ullamcorper ex, eu ultricies massa nibh ut metus. Suspendisse aliquam cursus eros, aliquet pulvinar ex venenatis ac. Suspendisse eu lorem arcu. In hendrerit, mauris sollicitudin dictum interdum, risus diam luctus nunc, sit amet consectetur dolor justo ut nulla. Maecenas luctus elit in nisl posuere, lobortis blandit justo facilisis. Duis dictum semper mi, a posuere felis sagittis a. Vivamus sollicitudin erat at accumsan semper.</w:t>
       </w:r>
     </w:p>
     <w:p>
@@ -362,7 +354,20 @@
         <w:ind w:right="4490"/>
       </w:pPr>
       <w:r>
+        <w:t xml:space="preserve">Praesent sed dolor non libero porta interdum. Curabitur non blandit magna, quis lacinia ex. Cras rutrum maximus lacus, nec iaculis lectus eleifend et. Mauris ac enim bibendum, imperdiet tellus vitae, sodales neque. Nullam tincidunt varius laoreet. Fusce dictum leo vitae sagittis placerat. Maecenas sed sem lorem. Pellentesque sit amet sapien convallis, fringilla ipsum rutrum, auctor nibh. Maecenas consequat maximus pharetra. Etiam venenatis laoreet enim ac malesuada. Phasellus ligula </w:t>
+      </w:r>
+      <w:r>
         <w:lastRenderedPageBreak/>
+        <w:t>diam, vulputate nec malesuada consectetur, auctor nec tellus. Nullam tellus tortor, eleifend sit amet sem consequat, imperdiet ornare ex. Sed vel nibh et est luctus placerat.</w:t>
+      </w:r>
+    </w:p>
+    <w:p>
+      <w:pPr>
+        <w:pStyle w:val="NormalWeb"/>
+        <w:spacing w:before="0" w:beforeAutospacing="0" w:after="0" w:afterAutospacing="0"/>
+        <w:ind w:right="4490"/>
+      </w:pPr>
+      <w:r>
         <w:t>Donec tincidunt hendrerit risus at bibendum. Duis tincidunt aliquam elementum. Ut elementum, metus vel luctus dapibus, libero turpis sollicitudin lacus, sit amet pharetra mauris lacus ut nisi. Praesent eu sapien eu est egestas blandit eget eget purus. Etiam vulputate rutrum interdum. Proin fringilla iaculis tempus. Pellentesque dictum velit consectetur tellus egestas, commodo hendrerit lectus molestie. Mauris a fringilla nisi. Nullam fringilla luctus dignissim. In scelerisque vestibulum sapien sed consequat. Etiam enim diam, porta quis sapien dignissim, posuere egestas neque. Aenean vel tincidunt neque, a fermentum velit.</w:t>
       </w:r>
     </w:p>

</xml_diff>